<commit_message>
Asociasión de tarjeta terminada
</commit_message>
<xml_diff>
--- a/Especificacion de casos de usos/CU4_Especificaciones_Asosiación_de_tarjeta.docx
+++ b/Especificacion de casos de usos/CU4_Especificaciones_Asosiación_de_tarjeta.docx
@@ -192,7 +192,7 @@
           <w:w w:val="99"/>
           <w:sz w:val="44"/>
         </w:rPr>
-        <w:t>Asignación de Rol</w:t>
+        <w:t>Asociación de tarjeta</w:t>
       </w:r>
     </w:p>
     <w:p>
@@ -1294,15 +1294,10 @@
         <w:t xml:space="preserve">Permite al </w:t>
       </w:r>
       <w:r>
-        <w:t xml:space="preserve">usuario asignar su rol de </w:t>
-      </w:r>
-      <w:proofErr w:type="spellStart"/>
-      <w:r>
-        <w:t>worker</w:t>
-      </w:r>
-      <w:proofErr w:type="spellEnd"/>
-      <w:r>
-        <w:t>.</w:t>
+        <w:t xml:space="preserve">usuario </w:t>
+      </w:r>
+      <w:r>
+        <w:t>asociar su tarjeta a la aplicación.</w:t>
       </w:r>
     </w:p>
     <w:p>
@@ -1375,13 +1370,8 @@
         <w:t xml:space="preserve"> </w:t>
       </w:r>
       <w:r>
-        <w:t xml:space="preserve">está </w:t>
-      </w:r>
-      <w:proofErr w:type="spellStart"/>
-      <w:r>
-        <w:t>logeado</w:t>
-      </w:r>
-      <w:proofErr w:type="spellEnd"/>
+        <w:t>está logeado</w:t>
+      </w:r>
       <w:r>
         <w:t>.</w:t>
       </w:r>
@@ -1413,7 +1403,10 @@
         <w:t xml:space="preserve">está en la interfaz </w:t>
       </w:r>
       <w:r>
-        <w:t>del Caso de Uso: Actualizar Datos de Cuenta</w:t>
+        <w:t>del Caso de Uso: A</w:t>
+      </w:r>
+      <w:r>
+        <w:t>sociar tarjeta</w:t>
       </w:r>
       <w:r>
         <w:t>.</w:t>
@@ -1469,15 +1462,7 @@
         <w:t xml:space="preserve">cliente </w:t>
       </w:r>
       <w:r>
-        <w:t xml:space="preserve">hace </w:t>
-      </w:r>
-      <w:proofErr w:type="spellStart"/>
-      <w:r>
-        <w:t>click</w:t>
-      </w:r>
-      <w:proofErr w:type="spellEnd"/>
-      <w:r>
-        <w:t xml:space="preserve"> en el botón Ofrecer Servicios.</w:t>
+        <w:t>hace click en el botón Ofrecer Servicios.</w:t>
       </w:r>
     </w:p>
     <w:p>
@@ -1670,13 +1655,10 @@
               <w:t xml:space="preserve">sistema </w:t>
             </w:r>
             <w:r>
-              <w:t>despliega un listado que contiene todos los servicios que se pueden ofrecer en la plataforma</w:t>
+              <w:t xml:space="preserve">despliega </w:t>
             </w:r>
             <w:r>
-              <w:t>. A</w:t>
-            </w:r>
-            <w:r>
-              <w:t xml:space="preserve"> su vez, mostrará botones de Guardar y Cancelar.</w:t>
+              <w:t>la vista de asociación de tarjeta, donde le presenta un formulario a rellenar.</w:t>
             </w:r>
           </w:p>
           <w:p>
@@ -1707,15 +1689,7 @@
               <w:t xml:space="preserve">3. El actor </w:t>
             </w:r>
             <w:r>
-              <w:t xml:space="preserve">selecciona los servicios que ofrecerá y hará </w:t>
-            </w:r>
-            <w:proofErr w:type="spellStart"/>
-            <w:r>
-              <w:t>click</w:t>
-            </w:r>
-            <w:proofErr w:type="spellEnd"/>
-            <w:r>
-              <w:t xml:space="preserve"> en guardar. En el caso que seleccione cancelar se activara el flujo alternativo 2.2.1</w:t>
+              <w:t>completa los campos obligatorios del formulario y acepta para finalizar la asociación.</w:t>
             </w:r>
           </w:p>
         </w:tc>
@@ -1749,15 +1723,10 @@
               <w:t xml:space="preserve">dada por el usuario y </w:t>
             </w:r>
             <w:r>
-              <w:t xml:space="preserve">actualiza la base de datos cambiando el rol del usuario de cliente a </w:t>
+              <w:t xml:space="preserve">actualiza la </w:t>
             </w:r>
-            <w:proofErr w:type="spellStart"/>
             <w:r>
-              <w:t>worker</w:t>
-            </w:r>
-            <w:proofErr w:type="spellEnd"/>
-            <w:r>
-              <w:t>.</w:t>
+              <w:t>tabla correspondiente en la database.</w:t>
             </w:r>
           </w:p>
         </w:tc>
@@ -1998,17 +1967,8 @@
           <w:b w:val="0"/>
           <w:bCs w:val="0"/>
         </w:rPr>
-        <w:t xml:space="preserve">se convierte en </w:t>
-      </w:r>
-      <w:proofErr w:type="spellStart"/>
-      <w:r>
-        <w:rPr>
-          <w:b w:val="0"/>
-          <w:bCs w:val="0"/>
-        </w:rPr>
-        <w:t>worker</w:t>
-      </w:r>
-      <w:proofErr w:type="spellEnd"/>
+        <w:t>puede pagar un servicio sin necesidad de volver a completar el formulario de información de su tarjeta</w:t>
+      </w:r>
       <w:r>
         <w:rPr>
           <w:b w:val="0"/>

</xml_diff>

<commit_message>
Parte de Edwin terminada (casos de uso)
</commit_message>
<xml_diff>
--- a/Especificacion de casos de usos/CU4_Especificaciones_Asosiación_de_tarjeta.docx
+++ b/Especificacion de casos de usos/CU4_Especificaciones_Asosiación_de_tarjeta.docx
@@ -110,7 +110,7 @@
           <w:b/>
           <w:sz w:val="44"/>
         </w:rPr>
-        <w:t>Editar Rol</w:t>
+        <w:t>Asociar Tarjeta</w:t>
       </w:r>
       <w:r>
         <w:rPr>
@@ -651,7 +651,15 @@
                 <w:b/>
                 <w:sz w:val="20"/>
               </w:rPr>
-              <w:t>solicita su registro en el sistema</w:t>
+              <w:t xml:space="preserve">asocia su tarjeta en </w:t>
+            </w:r>
+            <w:r>
+              <w:rPr>
+                <w:rFonts w:ascii="Times New Roman"/>
+                <w:b/>
+                <w:sz w:val="20"/>
+              </w:rPr>
+              <w:t>el sistema</w:t>
             </w:r>
           </w:p>
         </w:tc>
@@ -1101,6 +1109,53 @@
               </w:r>
             </w:hyperlink>
           </w:p>
+          <w:p/>
+          <w:p/>
+          <w:p/>
+          <w:p/>
+          <w:p/>
+          <w:p/>
+          <w:p/>
+          <w:p/>
+          <w:p/>
+          <w:p/>
+          <w:p/>
+          <w:p/>
+          <w:p/>
+          <w:p/>
+          <w:p/>
+          <w:p/>
+          <w:p/>
+          <w:p/>
+          <w:p/>
+          <w:p/>
+          <w:p/>
+          <w:p/>
+          <w:p/>
+          <w:p/>
+          <w:p/>
+          <w:p/>
+          <w:p/>
+          <w:p/>
+          <w:p/>
+          <w:p/>
+          <w:p/>
+          <w:p/>
+          <w:p/>
+          <w:p/>
+          <w:p/>
+          <w:p/>
+          <w:p>
+            <w:pPr>
+              <w:rPr>
+                <w:rFonts w:ascii="Times New Roman"/>
+                <w:b/>
+                <w:sz w:val="24"/>
+              </w:rPr>
+            </w:pPr>
+          </w:p>
+          <w:p/>
+          <w:p/>
         </w:tc>
         <w:tc>
           <w:tcPr>
@@ -1178,11 +1233,11 @@
           <w:b/>
           <w:sz w:val="36"/>
         </w:rPr>
-        <w:t>Asignaci</w:t>
-      </w:r>
-      <w:r>
-        <w:rPr>
-          <w:rFonts w:ascii="Times New Roman" w:hAnsi="Times New Roman" w:cs="Times New Roman"/>
+        <w:t>Asociaci</w:t>
+      </w:r>
+      <w:r>
+        <w:rPr>
+          <w:rFonts w:ascii="Times New Roman"/>
           <w:b/>
           <w:sz w:val="36"/>
         </w:rPr>
@@ -1194,7 +1249,7 @@
           <w:b/>
           <w:sz w:val="36"/>
         </w:rPr>
-        <w:t>n de Rol</w:t>
+        <w:t>n de tarjeta</w:t>
       </w:r>
     </w:p>
     <w:p>
@@ -1234,7 +1289,23 @@
           <w:b/>
           <w:sz w:val="24"/>
         </w:rPr>
-        <w:t>Cliente solicita su registro en el sistema</w:t>
+        <w:t xml:space="preserve">Cliente </w:t>
+      </w:r>
+      <w:r>
+        <w:rPr>
+          <w:rFonts w:ascii="Times New Roman"/>
+          <w:b/>
+          <w:sz w:val="24"/>
+        </w:rPr>
+        <w:t>asocia su tarjeta</w:t>
+      </w:r>
+      <w:r>
+        <w:rPr>
+          <w:rFonts w:ascii="Times New Roman"/>
+          <w:b/>
+          <w:sz w:val="24"/>
+        </w:rPr>
+        <w:t xml:space="preserve"> en el sistema</w:t>
       </w:r>
     </w:p>
     <w:p>
@@ -1456,13 +1527,10 @@
         <w:ind w:left="868" w:right="1734"/>
       </w:pPr>
       <w:r>
-        <w:t xml:space="preserve">El caso de uso es inicializado cuando el </w:t>
-      </w:r>
-      <w:r>
-        <w:t xml:space="preserve">cliente </w:t>
-      </w:r>
-      <w:r>
-        <w:t>hace click en el botón Ofrecer Servicios.</w:t>
+        <w:t xml:space="preserve">El caso de uso es inicializado cuando </w:t>
+      </w:r>
+      <w:r>
+        <w:t>al cliente se le muestre el formulario de Asociar tarjeta.</w:t>
       </w:r>
     </w:p>
     <w:p>
@@ -2323,7 +2391,7 @@
                           <w:rFonts w:ascii="Times New Roman" w:hAnsi="Times New Roman"/>
                           <w:sz w:val="24"/>
                         </w:rPr>
-                        <w:t>Editar Rol</w:t>
+                        <w:t>Asociación de tarjeta</w:t>
                       </w:r>
                     </w:p>
                   </w:tc>
@@ -2392,7 +2460,7 @@
                           <w:rFonts w:ascii="Times New Roman" w:hAnsi="Times New Roman"/>
                           <w:sz w:val="24"/>
                         </w:rPr>
-                        <w:t>Asignación de Rol</w:t>
+                        <w:t>Asociación de tarjeta</w:t>
                       </w:r>
                     </w:p>
                   </w:tc>

</xml_diff>